<commit_message>
Changes to test merge in SourceTree
</commit_message>
<xml_diff>
--- a/Perforce_Test_LH.docx
+++ b/Perforce_Test_LH.docx
@@ -6,11 +6,9 @@
       <w:pPr>
         <w:pStyle w:val="berschrift1"/>
       </w:pPr>
-      <w:proofErr w:type="spellStart"/>
       <w:r>
         <w:t>üBERSCHRIFT</w:t>
       </w:r>
-      <w:proofErr w:type="spellEnd"/>
     </w:p>
     <w:p/>
     <w:p/>
@@ -86,8 +84,6 @@
         </w:rPr>
         <w:fldChar w:fldCharType="end"/>
       </w:r>
-      <w:bookmarkStart w:id="1" w:name="_GoBack"/>
-      <w:bookmarkEnd w:id="1"/>
     </w:p>
     <w:p>
       <w:pPr>
@@ -95,6 +91,17 @@
           <w:ilvl w:val="0"/>
           <w:numId w:val="1"/>
         </w:numPr>
+        <w:rPr>
+          <w:highlight w:val="yellow"/>
+          <w:lang w:val="en-GB"/>
+          <w:rPrChange w:id="1" w:author="Nadja Simons" w:date="2016-08-03T10:08:00Z">
+            <w:rPr>
+              <w:lang w:val="en-GB"/>
+            </w:rPr>
+          </w:rPrChange>
+        </w:rPr>
+      </w:pPr>
+      <w:r>
         <w:rPr>
           <w:highlight w:val="yellow"/>
           <w:lang w:val="en-GB"/>
@@ -104,7 +111,8 @@
             </w:rPr>
           </w:rPrChange>
         </w:rPr>
-      </w:pPr>
+        <w:t>Don‘t get too fancy in the beginning</w:t>
+      </w:r>
       <w:r>
         <w:rPr>
           <w:highlight w:val="yellow"/>
@@ -115,58 +123,35 @@
             </w:rPr>
           </w:rPrChange>
         </w:rPr>
-        <w:t>Don‘t get too fancy in the beginning</w:t>
-      </w:r>
-      <w:r>
-        <w:rPr>
-          <w:highlight w:val="yellow"/>
-          <w:lang w:val="en-GB"/>
-          <w:rPrChange w:id="4" w:author="Nadja Simons" w:date="2016-08-03T10:08:00Z">
-            <w:rPr>
-              <w:lang w:val="en-GB"/>
-            </w:rPr>
-          </w:rPrChange>
-        </w:rPr>
-        <w:commentReference w:id="5"/>
+        <w:commentReference w:id="4"/>
       </w:r>
     </w:p>
     <w:p>
       <w:pPr>
+        <w:rPr>
+          <w:lang w:val="en-US"/>
+          <w:rPrChange w:id="5" w:author="Nadja Simons" w:date="2016-08-03T10:08:00Z">
+            <w:rPr/>
+          </w:rPrChange>
+        </w:rPr>
+      </w:pPr>
+    </w:p>
+    <w:p>
+      <w:pPr>
+        <w:rPr>
+          <w:lang w:val="en-US"/>
+        </w:rPr>
+      </w:pPr>
+      <w:r>
         <w:rPr>
           <w:lang w:val="en-US"/>
           <w:rPrChange w:id="6" w:author="Nadja Simons" w:date="2016-08-03T10:08:00Z">
             <w:rPr/>
           </w:rPrChange>
         </w:rPr>
-      </w:pPr>
-    </w:p>
-    <w:p>
-      <w:pPr>
-        <w:rPr>
-          <w:lang w:val="en-US"/>
-        </w:rPr>
-      </w:pPr>
-      <w:r>
-        <w:rPr>
-          <w:lang w:val="en-US"/>
-          <w:rPrChange w:id="7" w:author="Nadja Simons" w:date="2016-08-03T10:08:00Z">
-            <w:rPr/>
-          </w:rPrChange>
-        </w:rPr>
-        <w:t xml:space="preserve">I think this is all </w:t>
-      </w:r>
-      <w:proofErr w:type="gramStart"/>
-      <w:r>
-        <w:rPr>
-          <w:lang w:val="en-US"/>
-          <w:rPrChange w:id="8" w:author="Nadja Simons" w:date="2016-08-03T10:08:00Z">
-            <w:rPr/>
-          </w:rPrChange>
-        </w:rPr>
-        <w:t>important !!!!!</w:t>
-      </w:r>
-      <w:proofErr w:type="gramEnd"/>
-      <w:ins w:id="9" w:author="Nadja Simons" w:date="2016-08-03T10:08:00Z">
+        <w:t>I think this is all important !!!!!</w:t>
+      </w:r>
+      <w:ins w:id="7" w:author="Nadja Simons" w:date="2016-08-03T10:08:00Z">
         <w:r>
           <w:rPr>
             <w:lang w:val="en-US"/>
@@ -174,6 +159,23 @@
           <w:t xml:space="preserve"> I don’t agree</w:t>
         </w:r>
       </w:ins>
+    </w:p>
+    <w:p>
+      <w:pPr>
+        <w:rPr>
+          <w:lang w:val="en-US"/>
+        </w:rPr>
+      </w:pPr>
+      <w:ins w:id="8" w:author="Nadja Simons" w:date="2016-08-03T10:14:00Z">
+        <w:r>
+          <w:rPr>
+            <w:lang w:val="en-US"/>
+          </w:rPr>
+          <w:t>Some more changes for testing merge.</w:t>
+        </w:r>
+      </w:ins>
+      <w:bookmarkStart w:id="9" w:name="_GoBack"/>
+      <w:bookmarkEnd w:id="9"/>
     </w:p>
     <w:p>
       <w:pPr>
@@ -238,9 +240,8 @@
 
 <file path=word/comments.xml><?xml version="1.0" encoding="utf-8"?>
 <w:comments xmlns:wpc="http://schemas.microsoft.com/office/word/2010/wordprocessingCanvas" xmlns:mc="http://schemas.openxmlformats.org/markup-compatibility/2006" xmlns:o="urn:schemas-microsoft-com:office:office" xmlns:r="http://schemas.openxmlformats.org/officeDocument/2006/relationships" xmlns:m="http://schemas.openxmlformats.org/officeDocument/2006/math" xmlns:v="urn:schemas-microsoft-com:vml" xmlns:wp14="http://schemas.microsoft.com/office/word/2010/wordprocessingDrawing" xmlns:wp="http://schemas.openxmlformats.org/drawingml/2006/wordprocessingDrawing" xmlns:w10="urn:schemas-microsoft-com:office:word" xmlns:w="http://schemas.openxmlformats.org/wordprocessingml/2006/main" xmlns:w14="http://schemas.microsoft.com/office/word/2010/wordml" xmlns:w15="http://schemas.microsoft.com/office/word/2012/wordml" xmlns:wpg="http://schemas.microsoft.com/office/word/2010/wordprocessingGroup" xmlns:wpi="http://schemas.microsoft.com/office/word/2010/wordprocessingInk" xmlns:wne="http://schemas.microsoft.com/office/word/2006/wordml" xmlns:wps="http://schemas.microsoft.com/office/word/2010/wordprocessingShape" mc:Ignorable="w14 w15 wp14">
-  <w:comment w:id="5" w:author="Unknown Author" w:date="2016-08-03T09:51:00Z" w:initials="">
+  <w:comment w:id="4" w:author="Unknown Author" w:date="2016-08-03T09:51:00Z" w:initials="">
     <w:p>
-      <w:proofErr w:type="spellStart"/>
       <w:r>
         <w:rPr>
           <w:rFonts w:ascii="Ubuntu" w:hAnsi="Ubuntu"/>
@@ -250,7 +251,6 @@
         </w:rPr>
         <w:t>Doch</w:t>
       </w:r>
-      <w:proofErr w:type="spellEnd"/>
     </w:p>
   </w:comment>
 </w:comments>
@@ -393,7 +393,6 @@
     <w:lvl w:ilvl="0">
       <w:start w:val="1"/>
       <w:numFmt w:val="bullet"/>
-      <w:pStyle w:val="EndNoteBibliography"/>
       <w:lvlText w:val="•"/>
       <w:lvlJc w:val="left"/>
       <w:pPr>
@@ -968,6 +967,7 @@
   <w:style w:type="character" w:default="1" w:styleId="Absatz-Standardschriftart">
     <w:name w:val="Default Paragraph Font"/>
     <w:uiPriority w:val="1"/>
+    <w:semiHidden/>
     <w:unhideWhenUsed/>
   </w:style>
   <w:style w:type="table" w:default="1" w:styleId="NormaleTabelle">

</xml_diff>

<commit_message>
Changes v2 with cryptic commit message
</commit_message>
<xml_diff>
--- a/Perforce_Test_LH.docx
+++ b/Perforce_Test_LH.docx
@@ -149,6 +149,39 @@
         <w:r>
           <w:rPr/>
           <w:t>with tracks</w:t>
+        </w:r>
+      </w:ins>
+    </w:p>
+    <w:p>
+      <w:pPr>
+        <w:pStyle w:val="Normal"/>
+        <w:widowControl/>
+        <w:suppressAutoHyphens w:val="true"/>
+        <w:bidi w:val="0"/>
+        <w:spacing w:lineRule="auto" w:line="259" w:before="0" w:after="160"/>
+        <w:jc w:val="left"/>
+        <w:rPr/>
+      </w:pPr>
+      <w:ins w:id="1" w:author="Unknown Author" w:date="2016-08-03T10:23:00Z">
+        <w:r>
+          <w:rPr/>
+        </w:r>
+      </w:ins>
+    </w:p>
+    <w:p>
+      <w:pPr>
+        <w:pStyle w:val="Normal"/>
+        <w:widowControl/>
+        <w:suppressAutoHyphens w:val="true"/>
+        <w:bidi w:val="0"/>
+        <w:spacing w:lineRule="auto" w:line="259" w:before="0" w:after="160"/>
+        <w:jc w:val="left"/>
+        <w:rPr/>
+      </w:pPr>
+      <w:ins w:id="2" w:author="Unknown Author" w:date="2016-08-03T10:23:00Z">
+        <w:r>
+          <w:rPr/>
+          <w:t>More stuff and lines</w:t>
         </w:r>
       </w:ins>
     </w:p>
@@ -930,6 +963,12 @@
       <w:rFonts w:cs="Arial"/>
     </w:rPr>
   </w:style>
+  <w:style w:type="character" w:styleId="ListLabel3">
+    <w:name w:val="ListLabel 3"/>
+    <w:rPr>
+      <w:rFonts w:cs="Arial"/>
+    </w:rPr>
+  </w:style>
   <w:style w:type="paragraph" w:styleId="Heading">
     <w:name w:val="Heading"/>
     <w:basedOn w:val="Normal"/>

</xml_diff>